<commit_message>
modify the exercises array , loop , add exercise array-loop
</commit_message>
<xml_diff>
--- a/8 - Exo Tableaux et Boucles.docx
+++ b/8 - Exo Tableaux et Boucles.docx
@@ -8,7 +8,12 @@
         <w:jc w:val="center"/>
       </w:pPr>
       <w:r>
-        <w:t>Exercices Tableaux et Boucles</w:t>
+        <w:t>Exercice</w:t>
+      </w:r>
+      <w:bookmarkStart w:id="0" w:name="_GoBack"/>
+      <w:bookmarkEnd w:id="0"/>
+      <w:r>
+        <w:t>s Tableaux et Boucles</w:t>
       </w:r>
     </w:p>
     <w:p>
@@ -177,7 +182,32 @@
         <w:pStyle w:val="Titre2"/>
       </w:pPr>
       <w:r>
-        <w:t>Tableaux</w:t>
+        <w:t xml:space="preserve">Tableaux </w:t>
+      </w:r>
+    </w:p>
+    <w:p/>
+    <w:p>
+      <w:r>
+        <w:t>Consigne :</w:t>
+      </w:r>
+    </w:p>
+    <w:p>
+      <w:r>
+        <w:t>Créer votre propre tableau (d’une taille minimum de 6) ou p</w:t>
+      </w:r>
+      <w:r>
+        <w:t>art</w:t>
+      </w:r>
+      <w:r>
+        <w:t>ez</w:t>
+      </w:r>
+      <w:r>
+        <w:t xml:space="preserve"> du tableau suivant : </w:t>
+      </w:r>
+    </w:p>
+    <w:p>
+      <w:r>
+        <w:t xml:space="preserve">Let tableau = [5, 15, 26, 12, 78, 56, 45, 78, 42] </w:t>
       </w:r>
     </w:p>
     <w:p>
@@ -195,6 +225,185 @@
     </w:p>
     <w:p>
       <w:r>
+        <w:t>Réalise</w:t>
+      </w:r>
+      <w:r>
+        <w:t>r</w:t>
+      </w:r>
+      <w:r>
+        <w:t xml:space="preserve"> l’affichage du tableau en console (avec console.log)</w:t>
+      </w:r>
+    </w:p>
+    <w:p/>
+    <w:p>
+      <w:pPr>
+        <w:pStyle w:val="Sous-titre"/>
+      </w:pPr>
+      <w:r>
+        <w:t xml:space="preserve">Exercice </w:t>
+      </w:r>
+      <w:r>
+        <w:t>2</w:t>
+      </w:r>
+    </w:p>
+    <w:p>
+      <w:r>
+        <w:t>Ecrire un code qui demande une valeur à l’utilisateur</w:t>
+      </w:r>
+      <w:r>
+        <w:t>, cette valeur sera ajoutée en fin de tableau, afficher le tableau avant et après ajout.</w:t>
+      </w:r>
+    </w:p>
+    <w:p>
+      <w:pPr>
+        <w:pStyle w:val="Sous-titre"/>
+      </w:pPr>
+    </w:p>
+    <w:p>
+      <w:pPr>
+        <w:pStyle w:val="Sous-titre"/>
+      </w:pPr>
+      <w:r>
+        <w:t xml:space="preserve">Exercice </w:t>
+      </w:r>
+      <w:r>
+        <w:t>3</w:t>
+      </w:r>
+    </w:p>
+    <w:p>
+      <w:r>
+        <w:t>Ecrire un code qui</w:t>
+      </w:r>
+      <w:r>
+        <w:t xml:space="preserve"> inverse la position de 26 et 42 dans le tableau</w:t>
+      </w:r>
+      <w:r>
+        <w:t>, afficher le tableau avant et après ajout.</w:t>
+      </w:r>
+    </w:p>
+    <w:p/>
+    <w:p>
+      <w:pPr>
+        <w:pStyle w:val="Sous-titre"/>
+      </w:pPr>
+      <w:r>
+        <w:t xml:space="preserve">Exercice </w:t>
+      </w:r>
+      <w:r>
+        <w:t>4</w:t>
+      </w:r>
+    </w:p>
+    <w:p>
+      <w:r>
+        <w:t>Afficher le contenu de la 3</w:t>
+      </w:r>
+      <w:r>
+        <w:t>-è</w:t>
+      </w:r>
+      <w:r>
+        <w:t>me et de la 7eme case.</w:t>
+      </w:r>
+    </w:p>
+    <w:p/>
+    <w:p>
+      <w:pPr>
+        <w:pStyle w:val="Sous-titre"/>
+      </w:pPr>
+      <w:r>
+        <w:t xml:space="preserve">Exercice </w:t>
+      </w:r>
+      <w:r>
+        <w:t>5</w:t>
+      </w:r>
+    </w:p>
+    <w:p>
+      <w:r>
+        <w:t>Supprimer la 5-ème case</w:t>
+      </w:r>
+      <w:r>
+        <w:t xml:space="preserve"> </w:t>
+      </w:r>
+      <w:r>
+        <w:t>du tableau</w:t>
+      </w:r>
+      <w:r>
+        <w:t>, afficher le tableau avant et après ajout.</w:t>
+      </w:r>
+    </w:p>
+    <w:p/>
+    <w:p>
+      <w:pPr>
+        <w:pStyle w:val="Sous-titre"/>
+      </w:pPr>
+      <w:r>
+        <w:t xml:space="preserve">Exercice </w:t>
+      </w:r>
+      <w:r>
+        <w:t>6</w:t>
+      </w:r>
+    </w:p>
+    <w:p>
+      <w:r>
+        <w:t>Copier le « tableau » dans une variable « </w:t>
+      </w:r>
+      <w:proofErr w:type="spellStart"/>
+      <w:r>
+        <w:t>tableauCopie</w:t>
+      </w:r>
+      <w:proofErr w:type="spellEnd"/>
+      <w:r>
+        <w:t> »</w:t>
+      </w:r>
+      <w:r>
+        <w:t>, afficher le</w:t>
+      </w:r>
+      <w:r>
+        <w:t>s deux</w:t>
+      </w:r>
+      <w:r>
+        <w:t xml:space="preserve"> tableau</w:t>
+      </w:r>
+      <w:r>
+        <w:t>x</w:t>
+      </w:r>
+      <w:r>
+        <w:t>.</w:t>
+      </w:r>
+    </w:p>
+    <w:p/>
+    <w:p>
+      <w:pPr>
+        <w:rPr>
+          <w:rFonts w:asciiTheme="majorHAnsi" w:eastAsiaTheme="majorEastAsia" w:hAnsiTheme="majorHAnsi" w:cstheme="majorBidi"/>
+          <w:color w:val="2F5496" w:themeColor="accent1" w:themeShade="BF"/>
+          <w:sz w:val="26"/>
+          <w:szCs w:val="26"/>
+        </w:rPr>
+      </w:pPr>
+      <w:r>
+        <w:br w:type="page"/>
+      </w:r>
+    </w:p>
+    <w:p>
+      <w:pPr>
+        <w:pStyle w:val="Titre2"/>
+      </w:pPr>
+      <w:r>
+        <w:lastRenderedPageBreak/>
+        <w:t>Boucles</w:t>
+      </w:r>
+    </w:p>
+    <w:p/>
+    <w:p>
+      <w:pPr>
+        <w:pStyle w:val="Sous-titre"/>
+      </w:pPr>
+      <w:r>
+        <w:t xml:space="preserve">Exercice 1 </w:t>
+      </w:r>
+    </w:p>
+    <w:p>
+      <w:r>
         <w:t>Ecrire un code qui demande une valeur à l’utilisateur jusqu’à ce que la saisie soit comprise entre 0 et 5</w:t>
       </w:r>
     </w:p>
@@ -208,18 +417,12 @@
         <w:pStyle w:val="Sous-titre"/>
       </w:pPr>
       <w:r>
-        <w:t xml:space="preserve">Exercice </w:t>
-      </w:r>
-      <w:r>
-        <w:t>2</w:t>
-      </w:r>
-    </w:p>
-    <w:p>
-      <w:r>
-        <w:t>Ecrire un code qui demande un</w:t>
-      </w:r>
-      <w:r>
-        <w:t xml:space="preserve"> nombre de départ à l’utilisateur et affiche les 10 nombres suivants. Ex si vous saisissez 42, la page affichera chaque valeur comprise entre 43 et 52.</w:t>
+        <w:t>Exercice 2</w:t>
+      </w:r>
+    </w:p>
+    <w:p>
+      <w:r>
+        <w:t>Ecrire un code qui demande un nombre de départ à l’utilisateur et affiche les 10 nombres suivants. Ex si vous saisissez 42, la page affichera chaque valeur comprise entre 43 et 52.</w:t>
       </w:r>
     </w:p>
     <w:p>
@@ -232,24 +435,12 @@
         <w:pStyle w:val="Sous-titre"/>
       </w:pPr>
       <w:r>
-        <w:t xml:space="preserve">Exercice </w:t>
-      </w:r>
-      <w:r>
-        <w:t>3</w:t>
-      </w:r>
-    </w:p>
-    <w:p>
-      <w:r>
-        <w:t>Ecrire un code qui demande un nombre de départ à l’utilisateur et affiche</w:t>
-      </w:r>
-      <w:r>
-        <w:t xml:space="preserve"> ensuite</w:t>
-      </w:r>
-      <w:r>
-        <w:t xml:space="preserve"> </w:t>
-      </w:r>
-      <w:r>
-        <w:t>sa table de multiplication (de x1 à x10)</w:t>
+        <w:t>Exercice 3</w:t>
+      </w:r>
+    </w:p>
+    <w:p>
+      <w:r>
+        <w:t>Ecrire un code qui demande un nombre de départ à l’utilisateur et affiche ensuite sa table de multiplication (de x1 à x10)</w:t>
       </w:r>
     </w:p>
     <w:p>
@@ -262,10 +453,7 @@
         <w:pStyle w:val="Sous-titre"/>
       </w:pPr>
       <w:r>
-        <w:t xml:space="preserve">Exercice </w:t>
-      </w:r>
-      <w:r>
-        <w:t>4</w:t>
+        <w:t>Exercice 4</w:t>
       </w:r>
     </w:p>
     <w:p>
@@ -274,7 +462,7 @@
           <w:noProof/>
         </w:rPr>
         <w:drawing>
-          <wp:inline distT="0" distB="0" distL="0" distR="0" wp14:anchorId="1079094D" wp14:editId="47E458EB">
+          <wp:inline distT="0" distB="0" distL="0" distR="0" wp14:anchorId="68065457" wp14:editId="55DE777A">
             <wp:extent cx="6504305" cy="972820"/>
             <wp:effectExtent l="0" t="0" r="0" b="0"/>
             <wp:docPr id="2" name="Image 2"/>
@@ -323,16 +511,7 @@
         </w:drawing>
       </w:r>
     </w:p>
-    <w:p/>
-    <w:p>
-      <w:pPr>
-        <w:rPr>
-          <w:rFonts w:asciiTheme="majorHAnsi" w:eastAsiaTheme="majorEastAsia" w:hAnsiTheme="majorHAnsi" w:cstheme="majorBidi"/>
-          <w:color w:val="2F5496" w:themeColor="accent1" w:themeShade="BF"/>
-          <w:sz w:val="26"/>
-          <w:szCs w:val="26"/>
-        </w:rPr>
-      </w:pPr>
+    <w:p>
       <w:r>
         <w:br w:type="page"/>
       </w:r>
@@ -343,7 +522,7 @@
       </w:pPr>
       <w:r>
         <w:lastRenderedPageBreak/>
-        <w:t>Boucles</w:t>
+        <w:t>Tableaux et boucles</w:t>
       </w:r>
     </w:p>
     <w:p>
@@ -351,10 +530,7 @@
         <w:pStyle w:val="Sous-titre"/>
       </w:pPr>
       <w:r>
-        <w:t xml:space="preserve">Exercice </w:t>
-      </w:r>
-      <w:r>
-        <w:t>1</w:t>
+        <w:t>Exercice 1</w:t>
       </w:r>
     </w:p>
     <w:p>
@@ -440,10 +616,7 @@
         <w:pStyle w:val="Sous-titre"/>
       </w:pPr>
       <w:r>
-        <w:t xml:space="preserve">Exercice </w:t>
-      </w:r>
-      <w:r>
-        <w:t>3</w:t>
+        <w:t>Exercice 3</w:t>
       </w:r>
     </w:p>
     <w:p>
@@ -808,13 +981,17 @@
       </w:r>
     </w:p>
     <w:p>
-      <w:pPr>
-        <w:pStyle w:val="Sous-titre"/>
-      </w:pPr>
-      <w:bookmarkStart w:id="0" w:name="_GoBack"/>
-      <w:bookmarkEnd w:id="0"/>
-      <w:r>
-        <w:t xml:space="preserve">Exercice 5 </w:t>
+      <w:r>
+        <w:br w:type="page"/>
+      </w:r>
+    </w:p>
+    <w:p>
+      <w:pPr>
+        <w:pStyle w:val="Titre3"/>
+      </w:pPr>
+      <w:r>
+        <w:lastRenderedPageBreak/>
+        <w:t>TP</w:t>
       </w:r>
     </w:p>
     <w:p>
@@ -1626,6 +1803,28 @@
       <w:szCs w:val="26"/>
     </w:rPr>
   </w:style>
+  <w:style w:type="paragraph" w:styleId="Titre3">
+    <w:name w:val="heading 3"/>
+    <w:basedOn w:val="Normal"/>
+    <w:next w:val="Normal"/>
+    <w:link w:val="Titre3Car"/>
+    <w:uiPriority w:val="9"/>
+    <w:unhideWhenUsed/>
+    <w:qFormat/>
+    <w:rsid w:val="00B439D6"/>
+    <w:pPr>
+      <w:keepNext/>
+      <w:keepLines/>
+      <w:spacing w:before="40" w:after="0"/>
+      <w:outlineLvl w:val="2"/>
+    </w:pPr>
+    <w:rPr>
+      <w:rFonts w:asciiTheme="majorHAnsi" w:eastAsiaTheme="majorEastAsia" w:hAnsiTheme="majorHAnsi" w:cstheme="majorBidi"/>
+      <w:color w:val="1F3763" w:themeColor="accent1" w:themeShade="7F"/>
+      <w:sz w:val="24"/>
+      <w:szCs w:val="24"/>
+    </w:rPr>
+  </w:style>
   <w:style w:type="character" w:default="1" w:styleId="Policepardfaut">
     <w:name w:val="Default Paragraph Font"/>
     <w:uiPriority w:val="1"/>
@@ -1724,6 +1923,19 @@
       <w:rFonts w:eastAsiaTheme="minorEastAsia"/>
       <w:color w:val="5A5A5A" w:themeColor="text1" w:themeTint="A5"/>
       <w:spacing w:val="15"/>
+    </w:rPr>
+  </w:style>
+  <w:style w:type="character" w:customStyle="1" w:styleId="Titre3Car">
+    <w:name w:val="Titre 3 Car"/>
+    <w:basedOn w:val="Policepardfaut"/>
+    <w:link w:val="Titre3"/>
+    <w:uiPriority w:val="9"/>
+    <w:rsid w:val="00B439D6"/>
+    <w:rPr>
+      <w:rFonts w:asciiTheme="majorHAnsi" w:eastAsiaTheme="majorEastAsia" w:hAnsiTheme="majorHAnsi" w:cstheme="majorBidi"/>
+      <w:color w:val="1F3763" w:themeColor="accent1" w:themeShade="7F"/>
+      <w:sz w:val="24"/>
+      <w:szCs w:val="24"/>
     </w:rPr>
   </w:style>
 </w:styles>

</xml_diff>